<commit_message>
Update to the GitDoc
</commit_message>
<xml_diff>
--- a/src/resources/documents/GitBasics.docx
+++ b/src/resources/documents/GitBasics.docx
@@ -2510,11 +2510,85 @@
     <w:p>
       <w:pPr>
         <w:rPr>
-          <w:sz w:val="40"/>
-          <w:szCs w:val="40"/>
-          <w:lang w:val="en-US"/>
-        </w:rPr>
-      </w:pPr>
+          <w:b/>
+          <w:bCs/>
+          <w:sz w:val="40"/>
+          <w:szCs w:val="40"/>
+          <w:lang w:val="en-US"/>
+        </w:rPr>
+      </w:pPr>
+      <w:r>
+        <w:rPr>
+          <w:b/>
+          <w:bCs/>
+          <w:sz w:val="40"/>
+          <w:szCs w:val="40"/>
+          <w:lang w:val="en-US"/>
+        </w:rPr>
+        <w:t>g</w:t>
+      </w:r>
+      <w:r>
+        <w:rPr>
+          <w:b/>
+          <w:bCs/>
+          <w:sz w:val="40"/>
+          <w:szCs w:val="40"/>
+          <w:lang w:val="en-US"/>
+        </w:rPr>
+        <w:t>it diff</w:t>
+      </w:r>
+    </w:p>
+    <w:p>
+      <w:pPr>
+        <w:rPr>
+          <w:sz w:val="40"/>
+          <w:szCs w:val="40"/>
+          <w:lang w:val="en-US"/>
+        </w:rPr>
+      </w:pPr>
+      <w:r>
+        <w:rPr>
+          <w:sz w:val="40"/>
+          <w:szCs w:val="40"/>
+          <w:lang w:val="en-US"/>
+        </w:rPr>
+        <w:t xml:space="preserve">If we want to see the difference in content of a file to that currently </w:t>
+      </w:r>
+      <w:proofErr w:type="gramStart"/>
+      <w:r>
+        <w:rPr>
+          <w:sz w:val="40"/>
+          <w:szCs w:val="40"/>
+          <w:lang w:val="en-US"/>
+        </w:rPr>
+        <w:t>present</w:t>
+      </w:r>
+      <w:proofErr w:type="gramEnd"/>
+      <w:r>
+        <w:rPr>
+          <w:sz w:val="40"/>
+          <w:szCs w:val="40"/>
+          <w:lang w:val="en-US"/>
+        </w:rPr>
+        <w:t xml:space="preserve"> use git diff.</w:t>
+      </w:r>
+    </w:p>
+    <w:p>
+      <w:pPr>
+        <w:rPr>
+          <w:sz w:val="40"/>
+          <w:szCs w:val="40"/>
+          <w:lang w:val="en-US"/>
+        </w:rPr>
+      </w:pPr>
+      <w:r>
+        <w:rPr>
+          <w:sz w:val="40"/>
+          <w:szCs w:val="40"/>
+          <w:lang w:val="en-US"/>
+        </w:rPr>
+        <w:t>Syntax : git diff &lt;filename&gt;</w:t>
+      </w:r>
     </w:p>
     <w:p>
       <w:pPr>
@@ -2870,6 +2944,7 @@
           <w:szCs w:val="40"/>
           <w:lang w:val="en-US"/>
         </w:rPr>
+        <w:lastRenderedPageBreak/>
         <w:t xml:space="preserve">first time push it </w:t>
       </w:r>
       <w:r>
@@ -2912,7 +2987,6 @@
           <w:szCs w:val="40"/>
           <w:lang w:val="en-US"/>
         </w:rPr>
-        <w:lastRenderedPageBreak/>
         <w:t xml:space="preserve">Generate token using - </w:t>
       </w:r>
       <w:hyperlink r:id="rId6" w:history="1">
@@ -3260,6 +3334,7 @@
           <w:szCs w:val="40"/>
           <w:lang w:val="en-US"/>
         </w:rPr>
+        <w:lastRenderedPageBreak/>
         <w:t>make some changes and push</w:t>
       </w:r>
     </w:p>
@@ -3286,7 +3361,6 @@
           <w:szCs w:val="40"/>
           <w:lang w:val="en-US"/>
         </w:rPr>
-        <w:lastRenderedPageBreak/>
         <w:t>but all this is in your forked repo, not the actual one</w:t>
       </w:r>
     </w:p>

</xml_diff>